<commit_message>
Finalizado o desafio 12
</commit_message>
<xml_diff>
--- a/Anotações HTML5CSS3.docx
+++ b/Anotações HTML5CSS3.docx
@@ -197,13 +197,8 @@
         <w:t>&gt; dentro de um parágrafo (&lt;p&gt;&lt;/p&gt;), vai gerar uma quebra de linha, mas se eu escrever assim: &amp;</w:t>
       </w:r>
       <w:proofErr w:type="spellStart"/>
-      <w:proofErr w:type="gramStart"/>
-      <w:r>
-        <w:t>lt;br</w:t>
-      </w:r>
-      <w:proofErr w:type="gramEnd"/>
-      <w:r>
-        <w:t>&amp;gt</w:t>
+      <w:r>
+        <w:t>lt;br&amp;gt</w:t>
       </w:r>
       <w:proofErr w:type="spellEnd"/>
       <w:r>
@@ -267,11 +262,9 @@
       <w:r>
         <w:t xml:space="preserve">Note que </w:t>
       </w:r>
-      <w:proofErr w:type="gramStart"/>
-      <w:r>
-        <w:t>tratam-se</w:t>
-      </w:r>
-      <w:proofErr w:type="gramEnd"/>
+      <w:r>
+        <w:t>se tratam</w:t>
+      </w:r>
       <w:r>
         <w:t xml:space="preserve"> de níveis e não números, como se fosse uma contagem.</w:t>
       </w:r>

</xml_diff>